<commit_message>
Move new Abstract OOP to doc
</commit_message>
<xml_diff>
--- a/doc/Abstract_OOP_Vorschlag_Daniel.docx
+++ b/doc/Abstract_OOP_Vorschlag_Daniel.docx
@@ -28,7 +28,23 @@
           <w:color w:val="24292E"/>
           <w:shd w:val="clear" w:color="auto" w:fill="FFFFFF"/>
         </w:rPr>
-        <w:t xml:space="preserve"> arbeiteten viele medizinische Systeme am Rande ihrer Belastungsgrenze. Hierzulande konnten mithilfe von ausgebildetem medizinischen Personal sowie labortechnischen Möglichkeiten schnell zuverlässige Tests zur Identifikation des Erregers</w:t>
+        <w:t xml:space="preserve"> arbeiteten viele medizinische </w:t>
+      </w:r>
+      <w:r>
+        <w:rPr>
+          <w:rFonts w:ascii="Segoe UI" w:hAnsi="Segoe UI" w:cs="Segoe UI"/>
+          <w:color w:val="24292E"/>
+          <w:shd w:val="clear" w:color="auto" w:fill="FFFFFF"/>
+        </w:rPr>
+        <w:t>Einrichtungen</w:t>
+      </w:r>
+      <w:r>
+        <w:rPr>
+          <w:rFonts w:ascii="Segoe UI" w:hAnsi="Segoe UI" w:cs="Segoe UI"/>
+          <w:color w:val="24292E"/>
+          <w:shd w:val="clear" w:color="auto" w:fill="FFFFFF"/>
+        </w:rPr>
+        <w:t xml:space="preserve"> am Rande ihrer Belastungsgrenze. Hierzulande konnten mithilfe von ausgebildetem medizinischen Personal sowie labortechnischen Möglichkeiten schnell zuverlässige Tests zur Identifikation des Erregers</w:t>
       </w:r>
       <w:r>
         <w:rPr>
@@ -180,23 +196,7 @@
           <w:color w:val="24292E"/>
           <w:shd w:val="clear" w:color="auto" w:fill="FFFFFF"/>
         </w:rPr>
-        <w:t xml:space="preserve"> </w:t>
-      </w:r>
-      <w:r>
-        <w:rPr>
-          <w:rFonts w:ascii="Segoe UI" w:hAnsi="Segoe UI" w:cs="Segoe UI"/>
-          <w:color w:val="24292E"/>
-          <w:shd w:val="clear" w:color="auto" w:fill="FFFFFF"/>
-        </w:rPr>
-        <w:t xml:space="preserve">Durch Realisierung eines </w:t>
-      </w:r>
-      <w:r>
-        <w:rPr>
-          <w:rFonts w:ascii="Segoe UI" w:hAnsi="Segoe UI" w:cs="Segoe UI"/>
-          <w:color w:val="24292E"/>
-          <w:shd w:val="clear" w:color="auto" w:fill="FFFFFF"/>
-        </w:rPr>
-        <w:t xml:space="preserve">maschinellen </w:t>
+        <w:t xml:space="preserve"> Durch Realisierung eines maschinellen </w:t>
       </w:r>
       <w:r>
         <w:rPr>
@@ -220,15 +220,7 @@
           <w:color w:val="24292E"/>
           <w:shd w:val="clear" w:color="auto" w:fill="FFFFFF"/>
         </w:rPr>
-        <w:t>, der eine hohe Identifikationsrate einer Pneumonie gewährleisten kann, könnten Patienten eine frühzeitigere Behandlung erhalten.</w:t>
-      </w:r>
-      <w:r>
-        <w:rPr>
-          <w:rFonts w:ascii="Segoe UI" w:hAnsi="Segoe UI" w:cs="Segoe UI"/>
-          <w:color w:val="24292E"/>
-          <w:shd w:val="clear" w:color="auto" w:fill="FFFFFF"/>
-        </w:rPr>
-        <w:t xml:space="preserve"> </w:t>
+        <w:t xml:space="preserve">, der eine hohe Identifikationsrate einer Pneumonie gewährleisten kann, könnten Patienten eine frühzeitigere Behandlung erhalten. </w:t>
       </w:r>
       <w:r>
         <w:rPr>

</xml_diff>